<commit_message>
some correction for ts nat
</commit_message>
<xml_diff>
--- a/ts/ts_nat.docx
+++ b/ts/ts_nat.docx
@@ -115,16 +115,15 @@
       <w:pPr>
         <w:jc w:val="center"/>
       </w:pPr>
-      <w:bookmarkStart w:id="0" w:name="_GoBack"/>
       <w:r>
         <w:rPr>
           <w:noProof/>
         </w:rPr>
         <w:drawing>
-          <wp:inline distT="0" distB="0" distL="0" distR="0" wp14:anchorId="58721497" wp14:editId="2B8CD300">
-            <wp:extent cx="3070860" cy="3855720"/>
-            <wp:effectExtent l="0" t="0" r="0" b="0"/>
-            <wp:docPr id="2" name="Picture 2"/>
+          <wp:inline distT="0" distB="0" distL="0" distR="0" wp14:anchorId="065AB6A9" wp14:editId="5EB556F2">
+            <wp:extent cx="2804160" cy="3954780"/>
+            <wp:effectExtent l="0" t="0" r="0" b="7620"/>
+            <wp:docPr id="3" name="Picture 3"/>
             <wp:cNvGraphicFramePr>
               <a:graphicFrameLocks xmlns:a="http://schemas.openxmlformats.org/drawingml/2006/main" noChangeAspect="1"/>
             </wp:cNvGraphicFramePr>
@@ -144,7 +143,7 @@
                   <pic:spPr>
                     <a:xfrm>
                       <a:off x="0" y="0"/>
-                      <a:ext cx="3070860" cy="3855720"/>
+                      <a:ext cx="2804160" cy="3954780"/>
                     </a:xfrm>
                     <a:prstGeom prst="rect">
                       <a:avLst/>
@@ -156,6 +155,7 @@
           </wp:inline>
         </w:drawing>
       </w:r>
+      <w:bookmarkStart w:id="0" w:name="_GoBack"/>
       <w:bookmarkEnd w:id="0"/>
     </w:p>
     <w:p/>

</xml_diff>